<commit_message>
Configuracion de paginas en Capitulo 1 y 2
</commit_message>
<xml_diff>
--- a/CAPÍTULO II.docx
+++ b/CAPÍTULO II.docx
@@ -346,7 +346,25 @@
           <w:sz w:val="24"/>
           <w:szCs w:val="24"/>
         </w:rPr>
-        <w:t xml:space="preserve">en </w:t>
+        <w:t>en</w:t>
+      </w:r>
+      <w:r>
+        <w:rPr>
+          <w:rFonts w:ascii="Arial" w:hAnsi="Arial" w:cs="Arial"/>
+          <w:color w:val="1A1A1A" w:themeColor="background1" w:themeShade="1A"/>
+          <w:sz w:val="24"/>
+          <w:szCs w:val="24"/>
+        </w:rPr>
+        <w:t xml:space="preserve"> la presentación de</w:t>
+      </w:r>
+      <w:r>
+        <w:rPr>
+          <w:rFonts w:ascii="Arial" w:hAnsi="Arial" w:cs="Arial"/>
+          <w:color w:val="1A1A1A" w:themeColor="background1" w:themeShade="1A"/>
+          <w:sz w:val="24"/>
+          <w:szCs w:val="24"/>
+        </w:rPr>
+        <w:t xml:space="preserve"> </w:t>
       </w:r>
       <w:r>
         <w:rPr>
@@ -437,6 +455,107 @@
           <w:szCs w:val="24"/>
         </w:rPr>
         <w:t xml:space="preserve">.(Venezuela).  </w:t>
+      </w:r>
+    </w:p>
+    <w:p>
+      <w:pPr>
+        <w:autoSpaceDE w:val="0"/>
+        <w:autoSpaceDN w:val="0"/>
+        <w:adjustRightInd w:val="0"/>
+        <w:spacing w:after="0" w:line="360" w:lineRule="auto"/>
+        <w:jc w:val="both"/>
+        <w:rPr>
+          <w:rFonts w:ascii="Arial" w:hAnsi="Arial" w:cs="Arial"/>
+          <w:bCs/>
+          <w:sz w:val="24"/>
+          <w:szCs w:val="24"/>
+        </w:rPr>
+      </w:pPr>
+      <w:r>
+        <w:rPr>
+          <w:rFonts w:ascii="Arial" w:hAnsi="Arial" w:cs="Arial"/>
+          <w:bCs/>
+          <w:sz w:val="24"/>
+          <w:szCs w:val="24"/>
+        </w:rPr>
+        <w:t xml:space="preserve">En su estudio </w:t>
+      </w:r>
+      <w:r>
+        <w:rPr>
+          <w:rFonts w:ascii="Arial" w:hAnsi="Arial" w:cs="Arial"/>
+          <w:bCs/>
+          <w:sz w:val="24"/>
+          <w:szCs w:val="24"/>
+        </w:rPr>
+        <w:t>el</w:t>
+      </w:r>
+      <w:r>
+        <w:rPr>
+          <w:rFonts w:ascii="Arial" w:hAnsi="Arial" w:cs="Arial"/>
+          <w:bCs/>
+          <w:sz w:val="24"/>
+          <w:szCs w:val="24"/>
+        </w:rPr>
+        <w:t xml:space="preserve"> autor proponen un</w:t>
+      </w:r>
+      <w:r>
+        <w:rPr>
+          <w:rFonts w:ascii="Arial" w:hAnsi="Arial" w:cs="Arial"/>
+          <w:bCs/>
+          <w:sz w:val="24"/>
+          <w:szCs w:val="24"/>
+        </w:rPr>
+        <w:t xml:space="preserve">a aplicación web para la gestión de los Proyectos Exploratorios de la Gerencia de Planificación Corporativa de Exploración de Petróleos de Venezuela S.A. (PDVSA), se desarrolló </w:t>
+      </w:r>
+      <w:r>
+        <w:rPr>
+          <w:rFonts w:ascii="Arial" w:hAnsi="Arial" w:cs="Arial"/>
+          <w:bCs/>
+          <w:sz w:val="24"/>
+          <w:szCs w:val="24"/>
+        </w:rPr>
+        <w:lastRenderedPageBreak/>
+        <w:t xml:space="preserve">utilizando la metodología de Ingeniería Web planteada por </w:t>
+      </w:r>
+      <w:proofErr w:type="spellStart"/>
+      <w:r>
+        <w:rPr>
+          <w:rFonts w:ascii="Arial" w:hAnsi="Arial" w:cs="Arial"/>
+          <w:bCs/>
+          <w:sz w:val="24"/>
+          <w:szCs w:val="24"/>
+        </w:rPr>
+        <w:t>Pressman</w:t>
+      </w:r>
+      <w:proofErr w:type="spellEnd"/>
+      <w:r>
+        <w:rPr>
+          <w:rFonts w:ascii="Arial" w:hAnsi="Arial" w:cs="Arial"/>
+          <w:bCs/>
+          <w:sz w:val="24"/>
+          <w:szCs w:val="24"/>
+        </w:rPr>
+        <w:t xml:space="preserve"> (2006), la cual consta de las fases de formulación, planeación, análisis, diseño, construcción de páginas, pruebas y evaluación del cliente. En la fase de formulación, se identificaron las necesidades del negocio, y se determinaron los perfiles de usuario que utilizarían la aplicación web. Seguidamente se llevó a cabo la planeación en la cual se definieron los riesgos asociados al proyecto, se planteó el ámbito del mismo y se estimaron los costos de realización. Posteriormente se realizó el análisis, donde se empleo el Lenguaje Unificado de Modelado (UML) para diagramar los requisitos de contenido, interacción, funcional y de configuración de la aplicación. En el diseño de la aplicación, se describieron los elementos de contenido, arquitectura, rutas de navegación e interfaz de usuario. Luego se prosiguió con la fase de construcción, en la cual se construyeron los módulos del sitio y se integraron los mismos. Finalmente se cumplió la fase de pruebas, incluyó la ejecución de las pruebas de contenido, de navegación, de integración con los usuarios finales y de configuración. Se utilizó PHP 5 como lenguaje de programación, </w:t>
+      </w:r>
+      <w:proofErr w:type="spellStart"/>
+      <w:r>
+        <w:rPr>
+          <w:rFonts w:ascii="Arial" w:hAnsi="Arial" w:cs="Arial"/>
+          <w:bCs/>
+          <w:sz w:val="24"/>
+          <w:szCs w:val="24"/>
+        </w:rPr>
+        <w:t>PostgreSQL</w:t>
+      </w:r>
+      <w:proofErr w:type="spellEnd"/>
+      <w:r>
+        <w:rPr>
+          <w:rFonts w:ascii="Arial" w:hAnsi="Arial" w:cs="Arial"/>
+          <w:bCs/>
+          <w:sz w:val="24"/>
+          <w:szCs w:val="24"/>
+        </w:rPr>
+        <w:t xml:space="preserve"> 8.2.6 como manejador de base de datos, Javascript para la validación de los formularios, servidor Web Apache 2.2. El resultado obtenido es una aplicación Web, que está dirigida a subsanar las necesidades de información de la Gerencia de Planificación Corporativa de PDVSA Oriente - Puerto la Cruz</w:t>
       </w:r>
     </w:p>
     <w:p>
@@ -458,17 +577,43 @@
           <w:sz w:val="24"/>
           <w:szCs w:val="24"/>
         </w:rPr>
-        <w:t xml:space="preserve">En su estudio los autores proponen un sistema que permite la detección de caída de objetos sobre las vías en líneas ferroviarias, siendo en principio las zonas a supervisar, las asociadas a pasos elevados y túneles, </w:t>
-      </w:r>
-      <w:r>
-        <w:rPr>
-          <w:rFonts w:ascii="Arial" w:hAnsi="Arial" w:cs="Arial"/>
-          <w:color w:val="1A1A1A" w:themeColor="background1" w:themeShade="1A"/>
-          <w:sz w:val="24"/>
-          <w:szCs w:val="24"/>
-        </w:rPr>
-        <w:lastRenderedPageBreak/>
-        <w:t xml:space="preserve">donde para mejorar esta problemática se plantea utilizar un sistema de supervisión gracias a la visión artificial que está fundamentado  en la utilización de ciertos tipos de robots, puede ser útil para evitar accidentes ferroviarios, la metodología que estos investigadores fueron propias referenciándose en la utilizada por </w:t>
+        <w:t xml:space="preserve">El aporte de este trabajo a la presente investigación </w:t>
+      </w:r>
+      <w:r>
+        <w:rPr>
+          <w:rFonts w:ascii="Arial" w:hAnsi="Arial" w:cs="Arial"/>
+          <w:color w:val="1A1A1A" w:themeColor="background1" w:themeShade="1A"/>
+          <w:sz w:val="24"/>
+          <w:szCs w:val="24"/>
+        </w:rPr>
+        <w:t>está</w:t>
+      </w:r>
+      <w:r>
+        <w:rPr>
+          <w:rFonts w:ascii="Arial" w:hAnsi="Arial" w:cs="Arial"/>
+          <w:color w:val="1A1A1A" w:themeColor="background1" w:themeShade="1A"/>
+          <w:sz w:val="24"/>
+          <w:szCs w:val="24"/>
+        </w:rPr>
+        <w:t xml:space="preserve"> fundamentada por el </w:t>
+      </w:r>
+      <w:r>
+        <w:rPr>
+          <w:rFonts w:ascii="Arial" w:hAnsi="Arial" w:cs="Arial"/>
+          <w:color w:val="1A1A1A" w:themeColor="background1" w:themeShade="1A"/>
+          <w:sz w:val="24"/>
+          <w:szCs w:val="24"/>
+        </w:rPr>
+        <w:t>e</w:t>
+      </w:r>
+      <w:r>
+        <w:rPr>
+          <w:rFonts w:ascii="Arial" w:hAnsi="Arial" w:cs="Arial"/>
+          <w:color w:val="1A1A1A" w:themeColor="background1" w:themeShade="1A"/>
+          <w:sz w:val="24"/>
+          <w:szCs w:val="24"/>
+        </w:rPr>
+        <w:t xml:space="preserve">studio realizado por el autor a la técnica presentada por </w:t>
       </w:r>
       <w:proofErr w:type="spellStart"/>
       <w:r>
@@ -478,7 +623,7 @@
           <w:sz w:val="24"/>
           <w:szCs w:val="24"/>
         </w:rPr>
-        <w:t>Savant</w:t>
+        <w:t>Pressman</w:t>
       </w:r>
       <w:proofErr w:type="spellEnd"/>
       <w:r>
@@ -488,17 +633,79 @@
           <w:sz w:val="24"/>
           <w:szCs w:val="24"/>
         </w:rPr>
-        <w:t xml:space="preserve"> </w:t>
-      </w:r>
-      <w:r>
-        <w:rPr>
-          <w:rFonts w:ascii="Arial" w:hAnsi="Arial" w:cs="Arial"/>
-          <w:color w:val="1A1A1A" w:themeColor="background1" w:themeShade="1A"/>
-          <w:sz w:val="24"/>
-          <w:szCs w:val="24"/>
-        </w:rPr>
-        <w:t xml:space="preserve">(1992), para el diseño de circuitos electrónicos; que consiste en  definir el problema subdividirlo y crear la documentación necesaria para solucionarlo. </w:t>
-      </w:r>
+        <w:t xml:space="preserve"> (20</w:t>
+      </w:r>
+      <w:r>
+        <w:rPr>
+          <w:rFonts w:ascii="Arial" w:hAnsi="Arial" w:cs="Arial"/>
+          <w:color w:val="1A1A1A" w:themeColor="background1" w:themeShade="1A"/>
+          <w:sz w:val="24"/>
+          <w:szCs w:val="24"/>
+        </w:rPr>
+        <w:t>06</w:t>
+      </w:r>
+      <w:proofErr w:type="gramStart"/>
+      <w:r>
+        <w:rPr>
+          <w:rFonts w:ascii="Arial" w:hAnsi="Arial" w:cs="Arial"/>
+          <w:color w:val="1A1A1A" w:themeColor="background1" w:themeShade="1A"/>
+          <w:sz w:val="24"/>
+          <w:szCs w:val="24"/>
+        </w:rPr>
+        <w:t xml:space="preserve">), </w:t>
+      </w:r>
+      <w:r>
+        <w:rPr>
+          <w:rFonts w:ascii="Arial" w:hAnsi="Arial" w:cs="Arial"/>
+          <w:color w:val="1A1A1A" w:themeColor="background1" w:themeShade="1A"/>
+          <w:sz w:val="24"/>
+          <w:szCs w:val="24"/>
+        </w:rPr>
+        <w:t>.</w:t>
+      </w:r>
+      <w:proofErr w:type="gramEnd"/>
+      <w:r>
+        <w:rPr>
+          <w:rFonts w:ascii="Arial" w:hAnsi="Arial" w:cs="Arial"/>
+          <w:color w:val="1A1A1A" w:themeColor="background1" w:themeShade="1A"/>
+          <w:sz w:val="24"/>
+          <w:szCs w:val="24"/>
+        </w:rPr>
+        <w:t xml:space="preserve"> Por lo anteriormente comentado además le aporta a la investigación este autor gracias a sus estudios a lo expuesto por Restrepo (1999) acerca de la</w:t>
+      </w:r>
+      <w:r>
+        <w:rPr>
+          <w:rFonts w:ascii="Arial" w:hAnsi="Arial" w:cs="Arial"/>
+          <w:color w:val="1A1A1A" w:themeColor="background1" w:themeShade="1A"/>
+          <w:sz w:val="24"/>
+          <w:szCs w:val="24"/>
+        </w:rPr>
+        <w:t>s técnicas de visión artificial.</w:t>
+      </w:r>
+    </w:p>
+    <w:p>
+      <w:pPr>
+        <w:spacing w:after="0" w:line="360" w:lineRule="auto"/>
+        <w:jc w:val="both"/>
+        <w:rPr>
+          <w:rFonts w:ascii="Arial" w:hAnsi="Arial" w:cs="Arial"/>
+          <w:color w:val="1A1A1A" w:themeColor="background1" w:themeShade="1A"/>
+          <w:sz w:val="24"/>
+          <w:szCs w:val="24"/>
+        </w:rPr>
+      </w:pPr>
+    </w:p>
+    <w:p>
+      <w:pPr>
+        <w:spacing w:after="0" w:line="360" w:lineRule="auto"/>
+        <w:jc w:val="both"/>
+        <w:rPr>
+          <w:rFonts w:ascii="Arial" w:hAnsi="Arial" w:cs="Arial"/>
+          <w:color w:val="1A1A1A" w:themeColor="background1" w:themeShade="1A"/>
+          <w:sz w:val="24"/>
+          <w:szCs w:val="24"/>
+        </w:rPr>
+      </w:pPr>
     </w:p>
     <w:p>
       <w:pPr>
@@ -512,100 +719,6 @@
           <w:szCs w:val="24"/>
         </w:rPr>
       </w:pPr>
-      <w:r>
-        <w:rPr>
-          <w:rFonts w:ascii="Arial" w:hAnsi="Arial" w:cs="Arial"/>
-          <w:color w:val="1A1A1A" w:themeColor="background1" w:themeShade="1A"/>
-          <w:sz w:val="24"/>
-          <w:szCs w:val="24"/>
-        </w:rPr>
-        <w:t xml:space="preserve">En la </w:t>
-      </w:r>
-      <w:r>
-        <w:rPr>
-          <w:rFonts w:ascii="Arial" w:hAnsi="Arial" w:cs="Arial"/>
-          <w:color w:val="1A1A1A" w:themeColor="background1" w:themeShade="1A"/>
-          <w:sz w:val="24"/>
-          <w:szCs w:val="24"/>
-        </w:rPr>
-        <w:t xml:space="preserve">construcción del software que permita alcanzar el objetivo principal de es </w:t>
-      </w:r>
-      <w:proofErr w:type="spellStart"/>
-      <w:r>
-        <w:rPr>
-          <w:rFonts w:ascii="Arial" w:hAnsi="Arial" w:cs="Arial"/>
-          <w:color w:val="1A1A1A" w:themeColor="background1" w:themeShade="1A"/>
-          <w:sz w:val="24"/>
-          <w:szCs w:val="24"/>
-        </w:rPr>
-        <w:t>ta</w:t>
-      </w:r>
-      <w:proofErr w:type="spellEnd"/>
-      <w:r>
-        <w:rPr>
-          <w:rFonts w:ascii="Arial" w:hAnsi="Arial" w:cs="Arial"/>
-          <w:color w:val="1A1A1A" w:themeColor="background1" w:themeShade="1A"/>
-          <w:sz w:val="24"/>
-          <w:szCs w:val="24"/>
-        </w:rPr>
-        <w:t xml:space="preserve"> investigación fue utilizado el </w:t>
-      </w:r>
-      <w:proofErr w:type="spellStart"/>
-      <w:r>
-        <w:rPr>
-          <w:rFonts w:ascii="Arial" w:hAnsi="Arial" w:cs="Arial"/>
-          <w:color w:val="1A1A1A" w:themeColor="background1" w:themeShade="1A"/>
-          <w:sz w:val="24"/>
-          <w:szCs w:val="24"/>
-        </w:rPr>
-        <w:t>Matlab</w:t>
-      </w:r>
-      <w:proofErr w:type="spellEnd"/>
-      <w:r>
-        <w:rPr>
-          <w:rFonts w:ascii="Arial" w:hAnsi="Arial" w:cs="Arial"/>
-          <w:color w:val="1A1A1A" w:themeColor="background1" w:themeShade="1A"/>
-          <w:sz w:val="24"/>
-          <w:szCs w:val="24"/>
-        </w:rPr>
-        <w:t xml:space="preserve"> R2009a que posee librerías para la adquisición y tratamiento  de imágenes, esencial para el diseño de sistemas de visión </w:t>
-      </w:r>
-      <w:r>
-        <w:rPr>
-          <w:rFonts w:ascii="Arial" w:hAnsi="Arial" w:cs="Arial"/>
-          <w:color w:val="1A1A1A" w:themeColor="background1" w:themeShade="1A"/>
-          <w:sz w:val="24"/>
-          <w:szCs w:val="24"/>
-        </w:rPr>
-        <w:t xml:space="preserve">artificial, donde las pruebas </w:t>
-      </w:r>
-      <w:r>
-        <w:rPr>
-          <w:rFonts w:ascii="Arial" w:hAnsi="Arial" w:cs="Arial"/>
-          <w:color w:val="1A1A1A" w:themeColor="background1" w:themeShade="1A"/>
-          <w:sz w:val="24"/>
-          <w:szCs w:val="24"/>
-        </w:rPr>
-        <w:t>realizadas al programa diseñado, en relación a los resultados obtenidos, le permiten demostra</w:t>
-      </w:r>
-      <w:r>
-        <w:rPr>
-          <w:rFonts w:ascii="Arial" w:hAnsi="Arial" w:cs="Arial"/>
-          <w:color w:val="1A1A1A" w:themeColor="background1" w:themeShade="1A"/>
-          <w:sz w:val="24"/>
-          <w:szCs w:val="24"/>
-        </w:rPr>
-        <w:t>r</w:t>
-      </w:r>
-      <w:r>
-        <w:rPr>
-          <w:rFonts w:ascii="Arial" w:hAnsi="Arial" w:cs="Arial"/>
-          <w:color w:val="1A1A1A" w:themeColor="background1" w:themeShade="1A"/>
-          <w:sz w:val="24"/>
-          <w:szCs w:val="24"/>
-        </w:rPr>
-        <w:t xml:space="preserve"> la posibilidad de utilizar este sistema.</w:t>
-      </w:r>
     </w:p>
     <w:p>
       <w:pPr>
@@ -619,129 +732,6 @@
           <w:szCs w:val="24"/>
         </w:rPr>
       </w:pPr>
-      <w:r>
-        <w:rPr>
-          <w:rFonts w:ascii="Arial" w:hAnsi="Arial" w:cs="Arial"/>
-          <w:color w:val="1A1A1A" w:themeColor="background1" w:themeShade="1A"/>
-          <w:sz w:val="24"/>
-          <w:szCs w:val="24"/>
-        </w:rPr>
-        <w:t xml:space="preserve">El aporte de este trabajo a la presente investigación </w:t>
-      </w:r>
-      <w:r>
-        <w:rPr>
-          <w:rFonts w:ascii="Arial" w:hAnsi="Arial" w:cs="Arial"/>
-          <w:color w:val="1A1A1A" w:themeColor="background1" w:themeShade="1A"/>
-          <w:sz w:val="24"/>
-          <w:szCs w:val="24"/>
-        </w:rPr>
-        <w:t>está</w:t>
-      </w:r>
-      <w:r>
-        <w:rPr>
-          <w:rFonts w:ascii="Arial" w:hAnsi="Arial" w:cs="Arial"/>
-          <w:color w:val="1A1A1A" w:themeColor="background1" w:themeShade="1A"/>
-          <w:sz w:val="24"/>
-          <w:szCs w:val="24"/>
-        </w:rPr>
-        <w:t xml:space="preserve"> fundamentada por el </w:t>
-      </w:r>
-      <w:r>
-        <w:rPr>
-          <w:rFonts w:ascii="Arial" w:hAnsi="Arial" w:cs="Arial"/>
-          <w:color w:val="1A1A1A" w:themeColor="background1" w:themeShade="1A"/>
-          <w:sz w:val="24"/>
-          <w:szCs w:val="24"/>
-        </w:rPr>
-        <w:t>e</w:t>
-      </w:r>
-      <w:r>
-        <w:rPr>
-          <w:rFonts w:ascii="Arial" w:hAnsi="Arial" w:cs="Arial"/>
-          <w:color w:val="1A1A1A" w:themeColor="background1" w:themeShade="1A"/>
-          <w:sz w:val="24"/>
-          <w:szCs w:val="24"/>
-        </w:rPr>
-        <w:t xml:space="preserve">studio realizado por el autor a la técnica presentada por </w:t>
-      </w:r>
-      <w:r>
-        <w:rPr>
-          <w:rFonts w:ascii="Arial" w:hAnsi="Arial" w:cs="Arial"/>
-          <w:color w:val="1A1A1A" w:themeColor="background1" w:themeShade="1A"/>
-          <w:sz w:val="24"/>
-          <w:szCs w:val="24"/>
-        </w:rPr>
-        <w:t>Gómez</w:t>
-      </w:r>
-      <w:r>
-        <w:rPr>
-          <w:rFonts w:ascii="Arial" w:hAnsi="Arial" w:cs="Arial"/>
-          <w:color w:val="1A1A1A" w:themeColor="background1" w:themeShade="1A"/>
-          <w:sz w:val="24"/>
-          <w:szCs w:val="24"/>
-        </w:rPr>
-        <w:t xml:space="preserve"> (2012), que expone la inspección visual remota que utiliza  auxiliares visuales tales como telescopios, fibra óptica, cámaras u otros instrumentos que deben tener una capacidad técnica de resolución al</w:t>
-      </w:r>
-      <w:r>
-        <w:rPr>
-          <w:rFonts w:ascii="Arial" w:hAnsi="Arial" w:cs="Arial"/>
-          <w:color w:val="1A1A1A" w:themeColor="background1" w:themeShade="1A"/>
-          <w:sz w:val="24"/>
-          <w:szCs w:val="24"/>
-        </w:rPr>
-        <w:t xml:space="preserve"> </w:t>
-      </w:r>
-      <w:r>
-        <w:rPr>
-          <w:rFonts w:ascii="Arial" w:hAnsi="Arial" w:cs="Arial"/>
-          <w:color w:val="1A1A1A" w:themeColor="background1" w:themeShade="1A"/>
-          <w:sz w:val="24"/>
-          <w:szCs w:val="24"/>
-        </w:rPr>
-        <w:t xml:space="preserve">menos igual a la que se obtiene por la observación </w:t>
-      </w:r>
-      <w:r>
-        <w:rPr>
-          <w:rFonts w:ascii="Arial" w:hAnsi="Arial" w:cs="Arial"/>
-          <w:color w:val="1A1A1A" w:themeColor="background1" w:themeShade="1A"/>
-          <w:sz w:val="24"/>
-          <w:szCs w:val="24"/>
-        </w:rPr>
-        <w:t>directa. Por lo anteriormente comentado además le aporta a la investigación este autor gracias a sus estudios a lo expuesto por Restrepo (1999) acerca de la</w:t>
-      </w:r>
-      <w:r>
-        <w:rPr>
-          <w:rFonts w:ascii="Arial" w:hAnsi="Arial" w:cs="Arial"/>
-          <w:color w:val="1A1A1A" w:themeColor="background1" w:themeShade="1A"/>
-          <w:sz w:val="24"/>
-          <w:szCs w:val="24"/>
-        </w:rPr>
-        <w:t>s técnicas de visión artificial.</w:t>
-      </w:r>
-    </w:p>
-    <w:p>
-      <w:pPr>
-        <w:spacing w:after="0" w:line="360" w:lineRule="auto"/>
-        <w:jc w:val="both"/>
-        <w:rPr>
-          <w:rFonts w:ascii="Arial" w:hAnsi="Arial" w:cs="Arial"/>
-          <w:color w:val="1A1A1A" w:themeColor="background1" w:themeShade="1A"/>
-          <w:sz w:val="24"/>
-          <w:szCs w:val="24"/>
-        </w:rPr>
-      </w:pPr>
-    </w:p>
-    <w:p>
-      <w:pPr>
-        <w:spacing w:after="0" w:line="360" w:lineRule="auto"/>
-        <w:jc w:val="both"/>
-        <w:rPr>
-          <w:rFonts w:ascii="Arial" w:hAnsi="Arial" w:cs="Arial"/>
-          <w:color w:val="1A1A1A" w:themeColor="background1" w:themeShade="1A"/>
-          <w:sz w:val="24"/>
-          <w:szCs w:val="24"/>
-        </w:rPr>
-      </w:pPr>
     </w:p>
     <w:p>
       <w:pPr>
@@ -755,378 +745,6 @@
           <w:szCs w:val="24"/>
         </w:rPr>
       </w:pPr>
-      <w:r>
-        <w:rPr>
-          <w:rFonts w:ascii="Arial" w:hAnsi="Arial" w:cs="Arial"/>
-          <w:color w:val="1A1A1A" w:themeColor="background1" w:themeShade="1A"/>
-          <w:sz w:val="24"/>
-          <w:szCs w:val="24"/>
-        </w:rPr>
-        <w:t xml:space="preserve">Los autores </w:t>
-      </w:r>
-      <w:r>
-        <w:rPr>
-          <w:rFonts w:ascii="Arial" w:hAnsi="Arial" w:cs="Arial"/>
-          <w:color w:val="1A1A1A" w:themeColor="background1" w:themeShade="1A"/>
-          <w:sz w:val="24"/>
-          <w:szCs w:val="24"/>
-          <w:lang w:val="es-ES" w:eastAsia="es-ES"/>
-        </w:rPr>
-        <w:t>Carlos E. Prieto</w:t>
-      </w:r>
-      <w:r>
-        <w:rPr>
-          <w:rFonts w:ascii="Arial" w:hAnsi="Arial" w:cs="Arial"/>
-          <w:color w:val="1A1A1A" w:themeColor="background1" w:themeShade="1A"/>
-          <w:sz w:val="24"/>
-          <w:szCs w:val="24"/>
-        </w:rPr>
-        <w:t xml:space="preserve">, </w:t>
-      </w:r>
-      <w:r>
-        <w:rPr>
-          <w:rFonts w:ascii="Arial" w:hAnsi="Arial" w:cs="Arial"/>
-          <w:color w:val="1A1A1A" w:themeColor="background1" w:themeShade="1A"/>
-          <w:sz w:val="24"/>
-          <w:szCs w:val="24"/>
-          <w:lang w:val="es-ES" w:eastAsia="es-ES"/>
-        </w:rPr>
-        <w:t>Jesús E. Febres,</w:t>
-      </w:r>
-      <w:r>
-        <w:rPr>
-          <w:rFonts w:ascii="Arial" w:hAnsi="Arial" w:cs="Arial"/>
-          <w:color w:val="1A1A1A" w:themeColor="background1" w:themeShade="1A"/>
-          <w:sz w:val="24"/>
-          <w:szCs w:val="24"/>
-        </w:rPr>
-        <w:t xml:space="preserve"> </w:t>
-      </w:r>
-      <w:r>
-        <w:rPr>
-          <w:rFonts w:ascii="Arial" w:hAnsi="Arial" w:cs="Arial"/>
-          <w:color w:val="1A1A1A" w:themeColor="background1" w:themeShade="1A"/>
-          <w:sz w:val="24"/>
-          <w:szCs w:val="24"/>
-          <w:lang w:val="es-ES" w:eastAsia="es-ES"/>
-        </w:rPr>
-        <w:t>Miguel</w:t>
-      </w:r>
-      <w:r>
-        <w:rPr>
-          <w:rFonts w:ascii="Arial" w:hAnsi="Arial" w:cs="Arial"/>
-          <w:color w:val="1A1A1A" w:themeColor="background1" w:themeShade="1A"/>
-          <w:sz w:val="24"/>
-          <w:szCs w:val="24"/>
-        </w:rPr>
-        <w:t xml:space="preserve"> </w:t>
-      </w:r>
-      <w:proofErr w:type="spellStart"/>
-      <w:r>
-        <w:rPr>
-          <w:rFonts w:ascii="Arial" w:hAnsi="Arial" w:cs="Arial"/>
-          <w:color w:val="1A1A1A" w:themeColor="background1" w:themeShade="1A"/>
-          <w:sz w:val="24"/>
-          <w:szCs w:val="24"/>
-          <w:lang w:val="es-ES" w:eastAsia="es-ES"/>
-        </w:rPr>
-        <w:t>Cerrolaza</w:t>
-      </w:r>
-      <w:proofErr w:type="spellEnd"/>
-      <w:r>
-        <w:rPr>
-          <w:rFonts w:ascii="Arial" w:hAnsi="Arial" w:cs="Arial"/>
-          <w:color w:val="1A1A1A" w:themeColor="background1" w:themeShade="1A"/>
-          <w:sz w:val="24"/>
-          <w:szCs w:val="24"/>
-        </w:rPr>
-        <w:t xml:space="preserve"> </w:t>
-      </w:r>
-      <w:r>
-        <w:rPr>
-          <w:rFonts w:ascii="Arial" w:hAnsi="Arial" w:cs="Arial"/>
-          <w:color w:val="1A1A1A" w:themeColor="background1" w:themeShade="1A"/>
-          <w:sz w:val="24"/>
-          <w:szCs w:val="24"/>
-          <w:lang w:val="es-ES" w:eastAsia="es-ES"/>
-        </w:rPr>
-        <w:t xml:space="preserve">y Rodolfo </w:t>
-      </w:r>
-      <w:proofErr w:type="spellStart"/>
-      <w:r>
-        <w:rPr>
-          <w:rFonts w:ascii="Arial" w:hAnsi="Arial" w:cs="Arial"/>
-          <w:color w:val="1A1A1A" w:themeColor="background1" w:themeShade="1A"/>
-          <w:sz w:val="24"/>
-          <w:szCs w:val="24"/>
-          <w:lang w:val="es-ES" w:eastAsia="es-ES"/>
-        </w:rPr>
-        <w:t>Miquelarena</w:t>
-      </w:r>
-      <w:proofErr w:type="spellEnd"/>
-      <w:r>
-        <w:rPr>
-          <w:rFonts w:ascii="Arial" w:hAnsi="Arial" w:cs="Arial"/>
-          <w:color w:val="1A1A1A" w:themeColor="background1" w:themeShade="1A"/>
-          <w:sz w:val="24"/>
-          <w:szCs w:val="24"/>
-          <w:lang w:val="es-ES" w:eastAsia="es-ES"/>
-        </w:rPr>
-        <w:t xml:space="preserve"> (2010) en su trabajo investigativo</w:t>
-      </w:r>
-      <w:r>
-        <w:rPr>
-          <w:rFonts w:ascii="Arial" w:hAnsi="Arial" w:cs="Arial"/>
-          <w:color w:val="1A1A1A" w:themeColor="background1" w:themeShade="1A"/>
-          <w:sz w:val="24"/>
-          <w:szCs w:val="24"/>
-          <w:lang w:val="es-ES" w:eastAsia="es-ES"/>
-        </w:rPr>
-        <w:t xml:space="preserve"> titulado “Sistema de visión artificial para el control de </w:t>
-      </w:r>
-      <w:proofErr w:type="spellStart"/>
-      <w:r>
-        <w:rPr>
-          <w:rFonts w:ascii="Arial" w:hAnsi="Arial" w:cs="Arial"/>
-          <w:color w:val="1A1A1A" w:themeColor="background1" w:themeShade="1A"/>
-          <w:sz w:val="24"/>
-          <w:szCs w:val="24"/>
-          <w:lang w:val="es-ES" w:eastAsia="es-ES"/>
-        </w:rPr>
-        <w:t>movimientode</w:t>
-      </w:r>
-      <w:proofErr w:type="spellEnd"/>
-      <w:r>
-        <w:rPr>
-          <w:rFonts w:ascii="Arial" w:hAnsi="Arial" w:cs="Arial"/>
-          <w:color w:val="1A1A1A" w:themeColor="background1" w:themeShade="1A"/>
-          <w:sz w:val="24"/>
-          <w:szCs w:val="24"/>
-          <w:lang w:val="es-ES" w:eastAsia="es-ES"/>
-        </w:rPr>
-        <w:t xml:space="preserve"> un asistente </w:t>
-      </w:r>
-      <w:proofErr w:type="spellStart"/>
-      <w:r>
-        <w:rPr>
-          <w:rFonts w:ascii="Arial" w:hAnsi="Arial" w:cs="Arial"/>
-          <w:color w:val="1A1A1A" w:themeColor="background1" w:themeShade="1A"/>
-          <w:sz w:val="24"/>
-          <w:szCs w:val="24"/>
-          <w:lang w:val="es-ES" w:eastAsia="es-ES"/>
-        </w:rPr>
-        <w:t>robotico</w:t>
-      </w:r>
-      <w:proofErr w:type="spellEnd"/>
-      <w:r>
-        <w:rPr>
-          <w:rFonts w:ascii="Arial" w:hAnsi="Arial" w:cs="Arial"/>
-          <w:color w:val="1A1A1A" w:themeColor="background1" w:themeShade="1A"/>
-          <w:sz w:val="24"/>
-          <w:szCs w:val="24"/>
-          <w:lang w:val="es-ES" w:eastAsia="es-ES"/>
-        </w:rPr>
-        <w:t xml:space="preserve"> medico”</w:t>
-      </w:r>
-      <w:r>
-        <w:rPr>
-          <w:rFonts w:ascii="Arial" w:hAnsi="Arial" w:cs="Arial"/>
-          <w:color w:val="1A1A1A" w:themeColor="background1" w:themeShade="1A"/>
-          <w:sz w:val="24"/>
-          <w:szCs w:val="24"/>
-          <w:lang w:val="es-ES" w:eastAsia="es-ES"/>
-        </w:rPr>
-        <w:t xml:space="preserve"> en </w:t>
-      </w:r>
-      <w:proofErr w:type="spellStart"/>
-      <w:r>
-        <w:rPr>
-          <w:rFonts w:ascii="Arial" w:hAnsi="Arial" w:cs="Arial"/>
-          <w:color w:val="1A1A1A" w:themeColor="background1" w:themeShade="1A"/>
-          <w:sz w:val="24"/>
-          <w:szCs w:val="24"/>
-          <w:lang w:val="es-ES" w:eastAsia="es-ES"/>
-        </w:rPr>
-        <w:t>conjuto</w:t>
-      </w:r>
-      <w:proofErr w:type="spellEnd"/>
-      <w:r>
-        <w:rPr>
-          <w:rFonts w:ascii="Arial" w:hAnsi="Arial" w:cs="Arial"/>
-          <w:color w:val="1A1A1A" w:themeColor="background1" w:themeShade="1A"/>
-          <w:sz w:val="24"/>
-          <w:szCs w:val="24"/>
-          <w:lang w:val="es-ES" w:eastAsia="es-ES"/>
-        </w:rPr>
-        <w:t xml:space="preserve"> del Instituto Nacional de </w:t>
-      </w:r>
-      <w:proofErr w:type="spellStart"/>
-      <w:r>
-        <w:rPr>
-          <w:rFonts w:ascii="Arial" w:hAnsi="Arial" w:cs="Arial"/>
-          <w:color w:val="1A1A1A" w:themeColor="background1" w:themeShade="1A"/>
-          <w:sz w:val="24"/>
-          <w:szCs w:val="24"/>
-          <w:lang w:val="es-ES" w:eastAsia="es-ES"/>
-        </w:rPr>
-        <w:t>Bioingenieria</w:t>
-      </w:r>
-      <w:proofErr w:type="spellEnd"/>
-      <w:r>
-        <w:rPr>
-          <w:rFonts w:ascii="Arial" w:hAnsi="Arial" w:cs="Arial"/>
-          <w:color w:val="1A1A1A" w:themeColor="background1" w:themeShade="1A"/>
-          <w:sz w:val="24"/>
-          <w:szCs w:val="24"/>
-          <w:lang w:val="es-ES" w:eastAsia="es-ES"/>
-        </w:rPr>
-        <w:t xml:space="preserve"> y el Instituto de Cirugía Experimental</w:t>
-      </w:r>
-      <w:r>
-        <w:rPr>
-          <w:rFonts w:ascii="Arial" w:hAnsi="Arial" w:cs="Arial"/>
-          <w:color w:val="1A1A1A" w:themeColor="background1" w:themeShade="1A"/>
-          <w:sz w:val="24"/>
-          <w:szCs w:val="24"/>
-          <w:lang w:val="es-ES" w:eastAsia="es-ES"/>
-        </w:rPr>
-        <w:t xml:space="preserve"> pertenecientes a la Universidad Central de Venezuela (Ciudad </w:t>
-      </w:r>
-      <w:r>
-        <w:rPr>
-          <w:rFonts w:ascii="Arial" w:hAnsi="Arial" w:cs="Arial"/>
-          <w:color w:val="1A1A1A" w:themeColor="background1" w:themeShade="1A"/>
-          <w:sz w:val="24"/>
-          <w:szCs w:val="24"/>
-          <w:lang w:val="es-ES" w:eastAsia="es-ES"/>
-        </w:rPr>
-        <w:lastRenderedPageBreak/>
-        <w:t xml:space="preserve">Universitaria), trabajo que pretende implanta y comprobar a través de un sistema de seguimiento en tiempo real mediante el empleo de la visión artificial. Se presenta como lograr que un brazo </w:t>
-      </w:r>
-      <w:proofErr w:type="spellStart"/>
-      <w:r>
-        <w:rPr>
-          <w:rFonts w:ascii="Arial" w:hAnsi="Arial" w:cs="Arial"/>
-          <w:color w:val="1A1A1A" w:themeColor="background1" w:themeShade="1A"/>
-          <w:sz w:val="24"/>
-          <w:szCs w:val="24"/>
-          <w:lang w:val="es-ES" w:eastAsia="es-ES"/>
-        </w:rPr>
-        <w:t>robotico</w:t>
-      </w:r>
-      <w:proofErr w:type="spellEnd"/>
-      <w:r>
-        <w:rPr>
-          <w:rFonts w:ascii="Arial" w:hAnsi="Arial" w:cs="Arial"/>
-          <w:color w:val="1A1A1A" w:themeColor="background1" w:themeShade="1A"/>
-          <w:sz w:val="24"/>
-          <w:szCs w:val="24"/>
-          <w:lang w:val="es-ES" w:eastAsia="es-ES"/>
-        </w:rPr>
-        <w:t xml:space="preserve"> haga seguimiento de un objeto en movimiento, siendo aplicable para el sistema de control de un sistema </w:t>
-      </w:r>
-      <w:proofErr w:type="spellStart"/>
-      <w:r>
-        <w:rPr>
-          <w:rFonts w:ascii="Arial" w:hAnsi="Arial" w:cs="Arial"/>
-          <w:color w:val="1A1A1A" w:themeColor="background1" w:themeShade="1A"/>
-          <w:sz w:val="24"/>
-          <w:szCs w:val="24"/>
-          <w:lang w:val="es-ES" w:eastAsia="es-ES"/>
-        </w:rPr>
-        <w:t>robotico</w:t>
-      </w:r>
-      <w:proofErr w:type="spellEnd"/>
-      <w:r>
-        <w:rPr>
-          <w:rFonts w:ascii="Arial" w:hAnsi="Arial" w:cs="Arial"/>
-          <w:color w:val="1A1A1A" w:themeColor="background1" w:themeShade="1A"/>
-          <w:sz w:val="24"/>
-          <w:szCs w:val="24"/>
-          <w:lang w:val="es-ES" w:eastAsia="es-ES"/>
-        </w:rPr>
-        <w:t xml:space="preserve"> para aplicaciones medicas,</w:t>
-      </w:r>
-      <w:r>
-        <w:rPr>
-          <w:rFonts w:ascii="Arial" w:hAnsi="Arial" w:cs="Arial"/>
-          <w:color w:val="1A1A1A" w:themeColor="background1" w:themeShade="1A"/>
-          <w:sz w:val="24"/>
-          <w:szCs w:val="24"/>
-        </w:rPr>
-        <w:t xml:space="preserve"> donde esta característica de seguimiento inteligente facilita la maniobrabilidad de un </w:t>
-      </w:r>
-      <w:proofErr w:type="spellStart"/>
-      <w:r>
-        <w:rPr>
-          <w:rFonts w:ascii="Arial" w:hAnsi="Arial" w:cs="Arial"/>
-          <w:color w:val="1A1A1A" w:themeColor="background1" w:themeShade="1A"/>
-          <w:sz w:val="24"/>
-          <w:szCs w:val="24"/>
-        </w:rPr>
-        <w:t>laparoscopio</w:t>
-      </w:r>
-      <w:proofErr w:type="spellEnd"/>
-      <w:r>
-        <w:rPr>
-          <w:rFonts w:ascii="Arial" w:hAnsi="Arial" w:cs="Arial"/>
-          <w:color w:val="1A1A1A" w:themeColor="background1" w:themeShade="1A"/>
-          <w:sz w:val="24"/>
-          <w:szCs w:val="24"/>
-        </w:rPr>
-        <w:t xml:space="preserve">. Se utiliza la identificación de la imagen del instrumento quirúrgico obteniendo su ubicación espacial en coordenadas, que harán que el brazo robótico siga automáticamente los movimientos del instrumental </w:t>
-      </w:r>
-      <w:proofErr w:type="spellStart"/>
-      <w:r>
-        <w:rPr>
-          <w:rFonts w:ascii="Arial" w:hAnsi="Arial" w:cs="Arial"/>
-          <w:color w:val="1A1A1A" w:themeColor="background1" w:themeShade="1A"/>
-          <w:sz w:val="24"/>
-          <w:szCs w:val="24"/>
-        </w:rPr>
-        <w:t>delcirujano</w:t>
-      </w:r>
-      <w:proofErr w:type="spellEnd"/>
-      <w:r>
-        <w:rPr>
-          <w:rFonts w:ascii="Arial" w:hAnsi="Arial" w:cs="Arial"/>
-          <w:color w:val="1A1A1A" w:themeColor="background1" w:themeShade="1A"/>
-          <w:sz w:val="24"/>
-          <w:szCs w:val="24"/>
-        </w:rPr>
-        <w:t xml:space="preserve">. En el artículo se resumen las etapas del </w:t>
-      </w:r>
-      <w:proofErr w:type="spellStart"/>
-      <w:r>
-        <w:rPr>
-          <w:rFonts w:ascii="Arial" w:hAnsi="Arial" w:cs="Arial"/>
-          <w:color w:val="1A1A1A" w:themeColor="background1" w:themeShade="1A"/>
-          <w:sz w:val="24"/>
-          <w:szCs w:val="24"/>
-        </w:rPr>
-        <w:t>sistema</w:t>
-      </w:r>
-      <w:proofErr w:type="gramStart"/>
-      <w:r>
-        <w:rPr>
-          <w:rFonts w:ascii="Arial" w:hAnsi="Arial" w:cs="Arial"/>
-          <w:color w:val="1A1A1A" w:themeColor="background1" w:themeShade="1A"/>
-          <w:sz w:val="24"/>
-          <w:szCs w:val="24"/>
-        </w:rPr>
-        <w:t>,las</w:t>
-      </w:r>
-      <w:proofErr w:type="spellEnd"/>
-      <w:proofErr w:type="gramEnd"/>
-      <w:r>
-        <w:rPr>
-          <w:rFonts w:ascii="Arial" w:hAnsi="Arial" w:cs="Arial"/>
-          <w:color w:val="1A1A1A" w:themeColor="background1" w:themeShade="1A"/>
-          <w:sz w:val="24"/>
-          <w:szCs w:val="24"/>
-        </w:rPr>
-        <w:t xml:space="preserve"> pruebas experimentales, las limitaciones del sistema y se discuten los resultados obtenidos.</w:t>
-      </w:r>
     </w:p>
     <w:p>
       <w:pPr>
@@ -1639,7 +1257,6 @@
           <w:sz w:val="24"/>
           <w:szCs w:val="24"/>
         </w:rPr>
-        <w:lastRenderedPageBreak/>
         <w:t>Illidge</w:t>
       </w:r>
       <w:proofErr w:type="spellEnd"/>
@@ -1762,7 +1379,17 @@
           <w:sz w:val="24"/>
           <w:szCs w:val="24"/>
         </w:rPr>
-        <w:t xml:space="preserve">El aporte de esta tesis al presente proyecto de investigación es que se fundamenta teóricamente en las áreas de robótica sustentada por Williams (1994), Duro (2005) y </w:t>
+        <w:t xml:space="preserve">El aporte de esta tesis al presente proyecto de investigación es que se fundamenta teóricamente en las áreas de robótica sustentada por Williams </w:t>
+      </w:r>
+      <w:r>
+        <w:rPr>
+          <w:rFonts w:ascii="Arial" w:hAnsi="Arial" w:cs="Arial"/>
+          <w:color w:val="1A1A1A" w:themeColor="background1" w:themeShade="1A"/>
+          <w:sz w:val="24"/>
+          <w:szCs w:val="24"/>
+        </w:rPr>
+        <w:lastRenderedPageBreak/>
+        <w:t xml:space="preserve">(1994), Duro (2005) y </w:t>
       </w:r>
       <w:proofErr w:type="spellStart"/>
       <w:r>
@@ -2183,7 +1810,6 @@
           <w:szCs w:val="24"/>
           <w:lang w:val="es-ES"/>
         </w:rPr>
-        <w:lastRenderedPageBreak/>
         <w:t>graficos</w:t>
       </w:r>
       <w:proofErr w:type="spellEnd"/>

</xml_diff>